<commit_message>
Delutan megyek az egyetemutcaba
</commit_message>
<xml_diff>
--- a/AQAEFR_freq_valt_async.docx
+++ b/AQAEFR_freq_valt_async.docx
@@ -1218,7 +1218,7 @@
             <w:noProof/>
             <w:webHidden/>
           </w:rPr>
-          <w:t>17</w:t>
+          <w:t>18</w:t>
         </w:r>
         <w:r>
           <w:rPr>
@@ -1288,7 +1288,7 @@
             <w:noProof/>
             <w:webHidden/>
           </w:rPr>
-          <w:t>18</w:t>
+          <w:t>21</w:t>
         </w:r>
         <w:r>
           <w:rPr>
@@ -1360,7 +1360,7 @@
             <w:noProof/>
             <w:webHidden/>
           </w:rPr>
-          <w:t>18</w:t>
+          <w:t>21</w:t>
         </w:r>
         <w:r>
           <w:rPr>
@@ -1432,7 +1432,7 @@
             <w:noProof/>
             <w:webHidden/>
           </w:rPr>
-          <w:t>18</w:t>
+          <w:t>22</w:t>
         </w:r>
         <w:r>
           <w:rPr>
@@ -1504,7 +1504,7 @@
             <w:noProof/>
             <w:webHidden/>
           </w:rPr>
-          <w:t>18</w:t>
+          <w:t>22</w:t>
         </w:r>
         <w:r>
           <w:rPr>
@@ -1576,7 +1576,7 @@
             <w:noProof/>
             <w:webHidden/>
           </w:rPr>
-          <w:t>18</w:t>
+          <w:t>22</w:t>
         </w:r>
         <w:r>
           <w:rPr>
@@ -1648,7 +1648,7 @@
             <w:noProof/>
             <w:webHidden/>
           </w:rPr>
-          <w:t>18</w:t>
+          <w:t>22</w:t>
         </w:r>
         <w:r>
           <w:rPr>
@@ -1720,7 +1720,7 @@
             <w:noProof/>
             <w:webHidden/>
           </w:rPr>
-          <w:t>18</w:t>
+          <w:t>22</w:t>
         </w:r>
         <w:r>
           <w:rPr>
@@ -1790,7 +1790,7 @@
             <w:noProof/>
             <w:webHidden/>
           </w:rPr>
-          <w:t>19</w:t>
+          <w:t>23</w:t>
         </w:r>
         <w:r>
           <w:rPr>
@@ -1860,7 +1860,7 @@
             <w:noProof/>
             <w:webHidden/>
           </w:rPr>
-          <w:t>21</w:t>
+          <w:t>25</w:t>
         </w:r>
         <w:r>
           <w:rPr>
@@ -1930,7 +1930,7 @@
             <w:noProof/>
             <w:webHidden/>
           </w:rPr>
-          <w:t>22</w:t>
+          <w:t>26</w:t>
         </w:r>
         <w:r>
           <w:rPr>
@@ -2002,7 +2002,7 @@
             <w:noProof/>
             <w:webHidden/>
           </w:rPr>
-          <w:t>22</w:t>
+          <w:t>26</w:t>
         </w:r>
         <w:r>
           <w:rPr>
@@ -2150,7 +2150,7 @@
         <w:rPr>
           <w:noProof/>
         </w:rPr>
-        <w:t>2016. 12. 02.</w:t>
+        <w:t>2016. 12. 04.</w:t>
       </w:r>
       <w:r>
         <w:fldChar w:fldCharType="end"/>
@@ -2459,7 +2459,7 @@
       </w:pPr>
       <w:r>
         <w:pict>
-          <v:shape id="_x0000_i1211" type="#_x0000_t75" style="width:102pt;height:25.5pt">
+          <v:shape id="_x0000_i1341" type="#_x0000_t75" style="width:102pt;height:25.5pt">
             <v:imagedata r:id="rId10" o:title="freq_cond"/>
           </v:shape>
         </w:pict>
@@ -2746,7 +2746,7 @@
       </w:r>
       <w:r>
         <w:pict>
-          <v:shape id="_x0000_i1212" type="#_x0000_t75" style="width:418.5pt;height:212.25pt">
+          <v:shape id="_x0000_i1342" type="#_x0000_t75" style="width:418.5pt;height:212.25pt">
             <v:imagedata croptop="-65520f" cropbottom="65520f"/>
           </v:shape>
         </w:pict>
@@ -3335,12 +3335,7 @@
         <w:t>A forgó villamos gépek sztátorból (állórészből) és rotorból (forgórész) állnak. Az aszinkron motorok sztátorában helyezkednek el szimmetrikusan az</w:t>
       </w:r>
       <w:r>
-        <w:t xml:space="preserve"> állórésztekercsek. A forgórészbe</w:t>
-      </w:r>
-      <w:bookmarkStart w:id="9" w:name="_GoBack"/>
-      <w:bookmarkEnd w:id="9"/>
-      <w:r>
-        <w:t>n is tekercsek helye</w:t>
+        <w:t xml:space="preserve"> állórésztekercsek. A forgórészben is tekercsek helye</w:t>
       </w:r>
       <w:r>
         <w:t>zkednek el, melyek kialakítása szerint két típus különböztet</w:t>
@@ -3429,7 +3424,7 @@
       </w:r>
       <w:r>
         <w:pict>
-          <v:shape id="_x0000_i1281" type="#_x0000_t75" style="width:240pt;height:210pt">
+          <v:shape id="_x0000_i1486" type="#_x0000_t75" style="width:240pt;height:210pt">
             <v:imagedata r:id="rId11" r:href="rId12"/>
           </v:shape>
         </w:pict>
@@ -3438,8 +3433,8 @@
         <w:fldChar w:fldCharType="end"/>
       </w:r>
     </w:p>
-    <w:bookmarkStart w:id="10" w:name="_Ref468382792"/>
-    <w:bookmarkStart w:id="11" w:name="_Ref468382805"/>
+    <w:bookmarkStart w:id="9" w:name="_Ref468382792"/>
+    <w:bookmarkStart w:id="10" w:name="_Ref468382805"/>
     <w:p>
       <w:pPr>
         <w:pStyle w:val="Caption"/>
@@ -3486,26 +3481,26 @@
       <w:r>
         <w:t xml:space="preserve"> Ábra</w:t>
       </w:r>
+      <w:bookmarkEnd w:id="9"/>
+      <w:r>
+        <w:t xml:space="preserve">: Csúszógyűrűs motor </w:t>
+      </w:r>
+      <w:r>
+        <w:fldChar w:fldCharType="begin"/>
+      </w:r>
+      <w:r>
+        <w:instrText xml:space="preserve"> REF _Ref468382716 \r \h </w:instrText>
+      </w:r>
+      <w:r>
+        <w:fldChar w:fldCharType="separate"/>
+      </w:r>
+      <w:r>
+        <w:t>[4]</w:t>
+      </w:r>
+      <w:r>
+        <w:fldChar w:fldCharType="end"/>
+      </w:r>
       <w:bookmarkEnd w:id="10"/>
-      <w:r>
-        <w:t xml:space="preserve">: Csúszógyűrűs motor </w:t>
-      </w:r>
-      <w:r>
-        <w:fldChar w:fldCharType="begin"/>
-      </w:r>
-      <w:r>
-        <w:instrText xml:space="preserve"> REF _Ref468382716 \r \h </w:instrText>
-      </w:r>
-      <w:r>
-        <w:fldChar w:fldCharType="separate"/>
-      </w:r>
-      <w:r>
-        <w:t>[4]</w:t>
-      </w:r>
-      <w:r>
-        <w:fldChar w:fldCharType="end"/>
-      </w:r>
-      <w:bookmarkEnd w:id="11"/>
     </w:p>
     <w:p>
       <w:r>
@@ -3535,7 +3530,7 @@
         </w:rPr>
         <w:lastRenderedPageBreak/>
         <w:pict>
-          <v:shape id="Picture 1" o:spid="_x0000_i1213" type="#_x0000_t75" style="width:152.25pt;height:149.25pt;visibility:visible;mso-wrap-style:square">
+          <v:shape id="Picture 1" o:spid="_x0000_i1344" type="#_x0000_t75" style="width:152.25pt;height:149.25pt;visibility:visible;mso-wrap-style:square">
             <v:imagedata r:id="rId13" o:title=""/>
           </v:shape>
         </w:pict>
@@ -3608,13 +3603,13 @@
       <w:pPr>
         <w:pStyle w:val="Heading2"/>
       </w:pPr>
-      <w:bookmarkStart w:id="12" w:name="_Ref468384279"/>
-      <w:bookmarkStart w:id="13" w:name="_Toc468438132"/>
+      <w:bookmarkStart w:id="11" w:name="_Ref468384279"/>
+      <w:bookmarkStart w:id="12" w:name="_Toc468438132"/>
       <w:r>
         <w:t>Működési elv</w:t>
       </w:r>
+      <w:bookmarkEnd w:id="11"/>
       <w:bookmarkEnd w:id="12"/>
-      <w:bookmarkEnd w:id="13"/>
     </w:p>
     <w:p>
       <w:r>
@@ -3645,57 +3640,57 @@
       <w:pPr>
         <w:pStyle w:val="Heading1"/>
       </w:pPr>
-      <w:bookmarkStart w:id="14" w:name="_Toc468438133"/>
+      <w:bookmarkStart w:id="13" w:name="_Toc468438133"/>
       <w:r>
         <w:lastRenderedPageBreak/>
         <w:t>Aszinkron gép modellje</w:t>
       </w:r>
+      <w:bookmarkEnd w:id="13"/>
+    </w:p>
+    <w:p>
+      <w:r>
+        <w:t xml:space="preserve">Ebben a fejezetben a </w:t>
+      </w:r>
+      <w:r>
+        <w:fldChar w:fldCharType="begin"/>
+      </w:r>
+      <w:r>
+        <w:instrText xml:space="preserve"> REF _Ref468384279 \r \h </w:instrText>
+      </w:r>
+      <w:r>
+        <w:fldChar w:fldCharType="separate"/>
+      </w:r>
+      <w:r>
+        <w:t>2.2</w:t>
+      </w:r>
+      <w:r>
+        <w:fldChar w:fldCharType="end"/>
+      </w:r>
+      <w:r>
+        <w:t xml:space="preserve"> pontban, nagyvonalakban ismertetett elvek alapján,</w:t>
+      </w:r>
+      <w:r>
+        <w:t xml:space="preserve"> a motor alapegyenleteitől kezdve levezetném a motor állandósult állapot béli, majd tranziensekre is érvényes modelljét. Végül ez utóbbiból készült szimulációmat mutatnám be.</w:t>
+      </w:r>
+      <w:r>
+        <w:t xml:space="preserve"> </w:t>
+      </w:r>
+    </w:p>
+    <w:p>
+      <w:pPr>
+        <w:pStyle w:val="Heading2"/>
+      </w:pPr>
+      <w:bookmarkStart w:id="14" w:name="_Toc468438134"/>
+      <w:r>
+        <w:t>Motor</w:t>
+      </w:r>
+      <w:r>
+        <w:t xml:space="preserve"> villamos</w:t>
+      </w:r>
+      <w:r>
+        <w:t xml:space="preserve"> egyenlet</w:t>
+      </w:r>
       <w:bookmarkEnd w:id="14"/>
-    </w:p>
-    <w:p>
-      <w:r>
-        <w:t xml:space="preserve">Ebben a fejezetben a </w:t>
-      </w:r>
-      <w:r>
-        <w:fldChar w:fldCharType="begin"/>
-      </w:r>
-      <w:r>
-        <w:instrText xml:space="preserve"> REF _Ref468384279 \r \h </w:instrText>
-      </w:r>
-      <w:r>
-        <w:fldChar w:fldCharType="separate"/>
-      </w:r>
-      <w:r>
-        <w:t>2.2</w:t>
-      </w:r>
-      <w:r>
-        <w:fldChar w:fldCharType="end"/>
-      </w:r>
-      <w:r>
-        <w:t xml:space="preserve"> pontban, nagyvonalakban ismertetett elvek alapján,</w:t>
-      </w:r>
-      <w:r>
-        <w:t xml:space="preserve"> a motor alapegyenleteitől kezdve levezetném a motor állandósult állapot béli, majd tranziensekre is érvényes modelljét. Végül ez utóbbiból készült szimulációmat mutatnám be.</w:t>
-      </w:r>
-      <w:r>
-        <w:t xml:space="preserve"> </w:t>
-      </w:r>
-    </w:p>
-    <w:p>
-      <w:pPr>
-        <w:pStyle w:val="Heading2"/>
-      </w:pPr>
-      <w:bookmarkStart w:id="15" w:name="_Toc468438134"/>
-      <w:r>
-        <w:t>Motor</w:t>
-      </w:r>
-      <w:r>
-        <w:t xml:space="preserve"> villamos</w:t>
-      </w:r>
-      <w:r>
-        <w:t xml:space="preserve"> egyenlet</w:t>
-      </w:r>
-      <w:bookmarkEnd w:id="15"/>
       <w:r>
         <w:t>ei</w:t>
       </w:r>
@@ -3711,13 +3706,13 @@
       </w:pPr>
       <w:r>
         <w:pict>
-          <v:shape id="_x0000_i1214" type="#_x0000_t75" style="width:125.25pt;height:52.5pt">
+          <v:shape id="_x0000_i1345" type="#_x0000_t75" style="width:125.25pt;height:52.5pt">
             <v:imagedata r:id="rId14" o:title="magnetic_induct"/>
           </v:shape>
         </w:pict>
       </w:r>
     </w:p>
-    <w:bookmarkStart w:id="16" w:name="_Ref468437090"/>
+    <w:bookmarkStart w:id="15" w:name="_Ref468437090"/>
     <w:p>
       <w:pPr>
         <w:pStyle w:val="Caption"/>
@@ -3764,7 +3759,7 @@
       <w:r>
         <w:t xml:space="preserve"> Ábra</w:t>
       </w:r>
-      <w:bookmarkEnd w:id="16"/>
+      <w:bookmarkEnd w:id="15"/>
       <w:r>
         <w:t>: álltalános tekercsegyenlet</w:t>
       </w:r>
@@ -3853,13 +3848,13 @@
       <w:r>
         <w:lastRenderedPageBreak/>
         <w:pict>
-          <v:shape id="_x0000_i1215" type="#_x0000_t75" style="width:319.5pt;height:289.5pt">
+          <v:shape id="_x0000_i1346" type="#_x0000_t75" style="width:319.5pt;height:289.5pt">
             <v:imagedata r:id="rId15" o:title="five_vectorPARK"/>
           </v:shape>
         </w:pict>
       </w:r>
     </w:p>
-    <w:bookmarkStart w:id="17" w:name="_Ref468390029"/>
+    <w:bookmarkStart w:id="16" w:name="_Ref468390029"/>
     <w:p>
       <w:pPr>
         <w:pStyle w:val="Caption"/>
@@ -3906,7 +3901,7 @@
       <w:r>
         <w:t xml:space="preserve"> Ábra</w:t>
       </w:r>
-      <w:bookmarkEnd w:id="17"/>
+      <w:bookmarkEnd w:id="16"/>
       <w:r>
         <w:t>: öt tekercs</w:t>
       </w:r>
@@ -3943,12 +3938,13 @@
       </w:pPr>
       <w:r>
         <w:pict>
-          <v:shape id="_x0000_i1216" type="#_x0000_t75" style="width:255.75pt;height:69pt">
+          <v:shape id="_x0000_i1347" type="#_x0000_t75" style="width:255.75pt;height:69pt">
             <v:imagedata r:id="rId16" o:title="transformMatrixGeneric"/>
           </v:shape>
         </w:pict>
       </w:r>
     </w:p>
+    <w:bookmarkStart w:id="17" w:name="_Ref468612807"/>
     <w:p>
       <w:pPr>
         <w:pStyle w:val="Caption"/>
@@ -3993,7 +3989,11 @@
         <w:fldChar w:fldCharType="end"/>
       </w:r>
       <w:r>
-        <w:t xml:space="preserve"> Ábra: Fázismennyiségekből a d-q rendszerbe való transzformálás mátrixa</w:t>
+        <w:t xml:space="preserve"> Ábra</w:t>
+      </w:r>
+      <w:bookmarkEnd w:id="17"/>
+      <w:r>
+        <w:t>: Fázismennyiségekből a d-q rendszerbe való transzformálás mátrixa</w:t>
       </w:r>
     </w:p>
     <w:p>
@@ -4018,7 +4018,7 @@
       </w:pPr>
       <w:r>
         <w:pict>
-          <v:shape id="_x0000_i1217" type="#_x0000_t75" style="width:185.25pt;height:69.75pt">
+          <v:shape id="_x0000_i1349" type="#_x0000_t75" style="width:185.25pt;height:69.75pt">
             <v:imagedata r:id="rId17" o:title="transform3Phase2"/>
           </v:shape>
         </w:pict>
@@ -4127,7 +4127,7 @@
       </w:pPr>
       <w:r>
         <w:pict>
-          <v:shape id="_x0000_i1218" type="#_x0000_t75" style="width:213.75pt;height:69.75pt">
+          <v:shape id="_x0000_i1350" type="#_x0000_t75" style="width:213.75pt;height:69.75pt">
             <v:imagedata r:id="rId18" o:title="coil_to_dq"/>
           </v:shape>
         </w:pict>
@@ -4283,7 +4283,7 @@
       </w:pPr>
       <w:r>
         <w:pict>
-          <v:shape id="_x0000_i1219" type="#_x0000_t75" style="width:125.25pt;height:88.5pt">
+          <v:shape id="_x0000_i1351" type="#_x0000_t75" style="width:125.25pt;height:88.5pt">
             <v:imagedata r:id="rId19" o:title="magnetic_inductance_in_dq_rot_stat" croptop="9840f"/>
           </v:shape>
         </w:pict>
@@ -4357,7 +4357,7 @@
       </w:r>
       <w:r>
         <w:pict>
-          <v:shape id="_x0000_i1282" type="#_x0000_t75" alt="Three-phase stator and rotor windings of an asynchronous motor in the natural coordinate system" style="width:222.75pt;height:276pt">
+          <v:shape id="_x0000_i1487" type="#_x0000_t75" style="width:222.75pt;height:276pt">
             <v:imagedata r:id="rId20" r:href="rId21"/>
           </v:shape>
         </w:pict>
@@ -4522,7 +4522,7 @@
       </w:pPr>
       <w:r>
         <w:pict>
-          <v:shape id="_x0000_i1220" type="#_x0000_t75" style="width:174.75pt;height:64.5pt">
+          <v:shape id="_x0000_i1353" type="#_x0000_t75" style="width:174.75pt;height:64.5pt">
             <v:imagedata r:id="rId22" o:title="coupled_fluxes" croptop="13670f"/>
           </v:shape>
         </w:pict>
@@ -4657,7 +4657,7 @@
       </w:r>
       <w:r>
         <w:pict>
-          <v:shape id="_x0000_i1283" type="#_x0000_t75" alt="The coordinate systems for machine equation transformation" style="width:217.5pt;height:206.25pt">
+          <v:shape id="_x0000_i1488" type="#_x0000_t75" style="width:217.5pt;height:206.25pt">
             <v:imagedata r:id="rId23" r:href="rId24"/>
           </v:shape>
         </w:pict>
@@ -4840,7 +4840,7 @@
       </w:pPr>
       <w:r>
         <w:pict>
-          <v:shape id="_x0000_i1239" type="#_x0000_t75" style="width:220.75pt;height:148.1pt">
+          <v:shape id="_x0000_i1355" type="#_x0000_t75" style="width:220.5pt;height:147.75pt">
             <v:imagedata r:id="rId25" o:title="equation_in_common_coord" croptop="6750f"/>
           </v:shape>
         </w:pict>
@@ -4903,10 +4903,12 @@
       <w:pPr>
         <w:pStyle w:val="Heading2"/>
       </w:pPr>
+      <w:bookmarkStart w:id="21" w:name="_Ref468616408"/>
       <w:r>
         <w:lastRenderedPageBreak/>
         <w:t>Motor mechanikai egyenletei</w:t>
       </w:r>
+      <w:bookmarkEnd w:id="21"/>
     </w:p>
     <w:p>
       <w:r>
@@ -4934,7 +4936,7 @@
       </w:pPr>
       <w:r>
         <w:pict>
-          <v:shape id="_x0000_i1287" type="#_x0000_t75" style="width:93.05pt;height:28.55pt">
+          <v:shape id="_x0000_i1416" type="#_x0000_t75" style="width:93pt;height:28.5pt">
             <v:imagedata r:id="rId26" o:title="force_of_current"/>
           </v:shape>
         </w:pict>
@@ -5028,13 +5030,13 @@
       </w:pPr>
       <w:r>
         <w:pict>
-          <v:shape id="_x0000_i1293" type="#_x0000_t75" style="width:117pt;height:49.5pt">
+          <v:shape id="_x0000_i1417" type="#_x0000_t75" style="width:117pt;height:49.5pt">
             <v:imagedata r:id="rId27" o:title="torque_of_coils" croptop="15331f"/>
           </v:shape>
         </w:pict>
       </w:r>
     </w:p>
-    <w:bookmarkStart w:id="21" w:name="_Ref468441312"/>
+    <w:bookmarkStart w:id="22" w:name="_Ref468441312"/>
     <w:p>
       <w:pPr>
         <w:pStyle w:val="Caption"/>
@@ -5081,7 +5083,7 @@
       <w:r>
         <w:t xml:space="preserve"> Ábra</w:t>
       </w:r>
-      <w:bookmarkEnd w:id="21"/>
+      <w:bookmarkEnd w:id="22"/>
       <w:r>
         <w:rPr>
           <w:noProof/>
@@ -5148,7 +5150,7 @@
       </w:pPr>
       <w:r>
         <w:pict>
-          <v:shape id="_x0000_i1295" type="#_x0000_t75" style="width:162pt;height:33pt">
+          <v:shape id="_x0000_i1418" type="#_x0000_t75" style="width:162pt;height:33pt">
             <v:imagedata r:id="rId28" o:title="torque_of_motor"/>
           </v:shape>
         </w:pict>
@@ -5228,7 +5230,7 @@
       </w:pPr>
       <w:r>
         <w:pict>
-          <v:shape id="_x0000_i1299" type="#_x0000_t75" style="width:158.25pt;height:47.25pt">
+          <v:shape id="_x0000_i1419" type="#_x0000_t75" style="width:158.25pt;height:47.25pt">
             <v:imagedata r:id="rId29" o:title="motor_din_eq"/>
           </v:shape>
         </w:pict>
@@ -5308,25 +5310,29 @@
       <w:pPr>
         <w:pStyle w:val="Heading2"/>
       </w:pPr>
-      <w:bookmarkStart w:id="22" w:name="_Toc468438135"/>
+      <w:bookmarkStart w:id="23" w:name="_Toc468438135"/>
       <w:r>
         <w:lastRenderedPageBreak/>
         <w:t>Motor modell állandósult állapotban</w:t>
       </w:r>
-      <w:bookmarkEnd w:id="22"/>
+      <w:bookmarkEnd w:id="23"/>
     </w:p>
     <w:p/>
     <w:p>
       <w:pPr>
         <w:pStyle w:val="Heading2"/>
       </w:pPr>
-      <w:bookmarkStart w:id="23" w:name="_Toc468438136"/>
-      <w:bookmarkStart w:id="24" w:name="_Ref468447428"/>
+      <w:bookmarkStart w:id="24" w:name="_Toc468438136"/>
+      <w:bookmarkStart w:id="25" w:name="_Ref468447428"/>
+      <w:bookmarkStart w:id="26" w:name="_Ref468613848"/>
+      <w:bookmarkStart w:id="27" w:name="_Ref468613851"/>
       <w:r>
         <w:t>Álltalános motor modell</w:t>
       </w:r>
-      <w:bookmarkEnd w:id="23"/>
       <w:bookmarkEnd w:id="24"/>
+      <w:bookmarkEnd w:id="25"/>
+      <w:bookmarkEnd w:id="26"/>
+      <w:bookmarkEnd w:id="27"/>
     </w:p>
     <w:p>
       <w:r>
@@ -5375,13 +5381,13 @@
       </w:pPr>
       <w:r>
         <w:pict>
-          <v:shape id="_x0000_i1314" type="#_x0000_t75" style="width:146.25pt;height:39pt">
+          <v:shape id="_x0000_i1420" type="#_x0000_t75" style="width:146.25pt;height:39pt">
             <v:imagedata r:id="rId30" o:title="systemEq"/>
           </v:shape>
         </w:pict>
       </w:r>
     </w:p>
-    <w:bookmarkStart w:id="25" w:name="_Ref468446132"/>
+    <w:bookmarkStart w:id="28" w:name="_Ref468446132"/>
     <w:p>
       <w:pPr>
         <w:pStyle w:val="Caption"/>
@@ -5428,9 +5434,21 @@
       <w:r>
         <w:t xml:space="preserve"> Ábra</w:t>
       </w:r>
-      <w:bookmarkEnd w:id="25"/>
-      <w:r>
-        <w:t>: Álltalános rendszer lerás A és B mártixokkal</w:t>
+      <w:bookmarkEnd w:id="28"/>
+      <w:r>
+        <w:t>: Álltalános rendszer ler</w:t>
+      </w:r>
+      <w:r>
+        <w:t>í</w:t>
+      </w:r>
+      <w:r>
+        <w:t>ás A és B mát</w:t>
+      </w:r>
+      <w:r>
+        <w:t>r</w:t>
+      </w:r>
+      <w:r>
+        <w:t>ixokkal</w:t>
       </w:r>
     </w:p>
     <w:p>
@@ -5462,7 +5480,7 @@
         <w:rPr>
           <w:noProof/>
         </w:rPr>
-        <w:t>17</w:t>
+        <w:t>16</w:t>
       </w:r>
       <w:r>
         <w:t xml:space="preserve"> Ábra</w:t>
@@ -5480,13 +5498,13 @@
       </w:pPr>
       <w:r>
         <w:pict>
-          <v:shape id="_x0000_i1334" type="#_x0000_t75" style="width:150.75pt;height:86.25pt">
+          <v:shape id="_x0000_i1421" type="#_x0000_t75" style="width:150.75pt;height:86.25pt">
             <v:imagedata r:id="rId31" o:title="state_vars_and_inputs"/>
           </v:shape>
         </w:pict>
       </w:r>
     </w:p>
-    <w:bookmarkStart w:id="26" w:name="_Ref468446175"/>
+    <w:bookmarkStart w:id="29" w:name="_Ref468446175"/>
     <w:p>
       <w:pPr>
         <w:pStyle w:val="Caption"/>
@@ -5533,7 +5551,7 @@
       <w:r>
         <w:t xml:space="preserve"> Ábra</w:t>
       </w:r>
-      <w:bookmarkEnd w:id="26"/>
+      <w:bookmarkEnd w:id="29"/>
       <w:r>
         <w:t>: állapotváltozók és a bemenetek vektorai</w:t>
       </w:r>
@@ -5567,7 +5585,7 @@
       </w:pPr>
       <w:r>
         <w:pict>
-          <v:shape id="_x0000_i1331" type="#_x0000_t75" style="width:425.25pt;height:87pt">
+          <v:shape id="_x0000_i1422" type="#_x0000_t75" style="width:425.25pt;height:87pt">
             <v:imagedata r:id="rId32" o:title="systemMatrices"/>
           </v:shape>
         </w:pict>
@@ -5721,7 +5739,7 @@
               <w:ind w:firstLine="0"/>
             </w:pPr>
             <w:r>
-              <w:t>Sztátor szórt induktivitása</w:t>
+              <w:t>Sztátor szórt induktivitás</w:t>
             </w:r>
           </w:p>
         </w:tc>
@@ -5762,10 +5780,7 @@
               <w:ind w:firstLine="0"/>
             </w:pPr>
             <w:r>
-              <w:t>Rotor</w:t>
-            </w:r>
-            <w:r>
-              <w:t xml:space="preserve"> szórt induktivitása</w:t>
+              <w:t>Rotor szórt induktivitás</w:t>
             </w:r>
           </w:p>
         </w:tc>
@@ -5806,7 +5821,7 @@
               <w:ind w:firstLine="0"/>
             </w:pPr>
             <w:r>
-              <w:t>Rotor ellenállása</w:t>
+              <w:t>Rotor ellenállás</w:t>
             </w:r>
           </w:p>
         </w:tc>
@@ -5892,7 +5907,7 @@
               <w:t>Koordináta</w:t>
             </w:r>
             <w:r>
-              <w:t>rendszer szögsebessége.</w:t>
+              <w:t>rendszer szögsebessége</w:t>
             </w:r>
           </w:p>
         </w:tc>
@@ -5957,7 +5972,7 @@
       </w:pPr>
       <w:r>
         <w:pict>
-          <v:shape id="_x0000_i1341" type="#_x0000_t75" style="width:120pt;height:81pt">
+          <v:shape id="_x0000_i1423" type="#_x0000_t75" style="width:120pt;height:81pt">
             <v:imagedata r:id="rId33" o:title="R_and_sigma" croptop="10600f"/>
           </v:shape>
         </w:pict>
@@ -6007,10 +6022,7 @@
         <w:fldChar w:fldCharType="end"/>
       </w:r>
       <w:r>
-        <w:t xml:space="preserve"> Ábra: R'' és </w:t>
-      </w:r>
-      <w:r>
-        <w:t>ϭ</w:t>
+        <w:t xml:space="preserve"> Ábra: R'' és ϭ</w:t>
       </w:r>
     </w:p>
     <w:p/>
@@ -6018,11 +6030,11 @@
       <w:pPr>
         <w:pStyle w:val="Heading2"/>
       </w:pPr>
-      <w:bookmarkStart w:id="27" w:name="_Toc468438137"/>
+      <w:bookmarkStart w:id="30" w:name="_Toc468438137"/>
       <w:r>
         <w:t>Matlab szimuláció</w:t>
       </w:r>
-      <w:bookmarkEnd w:id="27"/>
+      <w:bookmarkEnd w:id="30"/>
     </w:p>
     <w:p>
       <w:r>
@@ -6073,119 +6085,1095 @@
       <w:r>
         <w:t xml:space="preserve"> programmal.</w:t>
       </w:r>
-      <w:r>
-        <w:t xml:space="preserve"> A szimulációnál álló koordinátarendszerben számol.</w:t>
-      </w:r>
-    </w:p>
+    </w:p>
+    <w:p>
+      <w:r>
+        <w:t>A szimuláció</w:t>
+      </w:r>
+      <w:r>
+        <w:t xml:space="preserve"> d-q,</w:t>
+      </w:r>
+      <w:r>
+        <w:t xml:space="preserve"> ál</w:t>
+      </w:r>
+      <w:r>
+        <w:t xml:space="preserve">ló koordinátarendszerben számol, vagyis egy kétfázisú motornak tekinthető. Más fazisszámú motor szimulációjához a motor elé kell kötni egy transzformációs mátrixot, a </w:t>
+      </w:r>
+      <w:r>
+        <w:fldChar w:fldCharType="begin"/>
+      </w:r>
+      <w:r>
+        <w:instrText xml:space="preserve"> REF _Ref468612807 \h </w:instrText>
+      </w:r>
+      <w:r>
+        <w:fldChar w:fldCharType="separate"/>
+      </w:r>
+      <w:r>
+        <w:rPr>
+          <w:noProof/>
+        </w:rPr>
+        <w:t>3</w:t>
+      </w:r>
+      <w:r>
+        <w:t>.</w:t>
+      </w:r>
+      <w:r>
+        <w:rPr>
+          <w:noProof/>
+        </w:rPr>
+        <w:t>3</w:t>
+      </w:r>
+      <w:r>
+        <w:t xml:space="preserve"> Ábra</w:t>
+      </w:r>
+      <w:r>
+        <w:fldChar w:fldCharType="end"/>
+      </w:r>
+      <w:r>
+        <w:t xml:space="preserve">-nak megfelelően. A modell két nagyobb blokkból áll, amint ez a </w:t>
+      </w:r>
+      <w:r>
+        <w:fldChar w:fldCharType="begin"/>
+      </w:r>
+      <w:r>
+        <w:instrText xml:space="preserve"> REF _Ref468612925 \h </w:instrText>
+      </w:r>
+      <w:r>
+        <w:fldChar w:fldCharType="separate"/>
+      </w:r>
+      <w:r>
+        <w:rPr>
+          <w:noProof/>
+          <w:lang w:val="en-US"/>
+        </w:rPr>
+        <w:t>3.20</w:t>
+      </w:r>
+      <w:r>
+        <w:t xml:space="preserve"> Ábra</w:t>
+      </w:r>
+      <w:r>
+        <w:fldChar w:fldCharType="end"/>
+      </w:r>
+      <w:r>
+        <w:t>-n látszik: az egyik az elektromos, a másik a mechanikai viselkedésért felelős.</w:t>
+      </w:r>
+    </w:p>
+    <w:p>
+      <w:pPr>
+        <w:pStyle w:val="Kp"/>
+      </w:pPr>
+      <w:r>
+        <w:rPr>
+          <w:noProof/>
+          <w:lang w:val="en-US"/>
+        </w:rPr>
+        <w:pict>
+          <v:shape id="_x0000_i1415" type="#_x0000_t75" style="width:424.5pt;height:166.5pt">
+            <v:imagedata r:id="rId34" o:title="async_model_overview"/>
+          </v:shape>
+        </w:pict>
+      </w:r>
+    </w:p>
+    <w:bookmarkStart w:id="31" w:name="_Ref468612925"/>
+    <w:p>
+      <w:pPr>
+        <w:pStyle w:val="Caption"/>
+        <w:rPr>
+          <w:noProof/>
+          <w:lang w:val="en-US"/>
+        </w:rPr>
+      </w:pPr>
+      <w:r>
+        <w:rPr>
+          <w:noProof/>
+          <w:lang w:val="en-US"/>
+        </w:rPr>
+        <w:fldChar w:fldCharType="begin"/>
+      </w:r>
+      <w:r>
+        <w:rPr>
+          <w:noProof/>
+          <w:lang w:val="en-US"/>
+        </w:rPr>
+        <w:instrText xml:space="preserve"> STYLEREF 1 \s </w:instrText>
+      </w:r>
+      <w:r>
+        <w:rPr>
+          <w:noProof/>
+          <w:lang w:val="en-US"/>
+        </w:rPr>
+        <w:fldChar w:fldCharType="separate"/>
+      </w:r>
+      <w:r>
+        <w:rPr>
+          <w:noProof/>
+          <w:lang w:val="en-US"/>
+        </w:rPr>
+        <w:t>3</w:t>
+      </w:r>
+      <w:r>
+        <w:rPr>
+          <w:noProof/>
+          <w:lang w:val="en-US"/>
+        </w:rPr>
+        <w:fldChar w:fldCharType="end"/>
+      </w:r>
+      <w:r>
+        <w:rPr>
+          <w:noProof/>
+          <w:lang w:val="en-US"/>
+        </w:rPr>
+        <w:t>.</w:t>
+      </w:r>
+      <w:r>
+        <w:rPr>
+          <w:noProof/>
+          <w:lang w:val="en-US"/>
+        </w:rPr>
+        <w:fldChar w:fldCharType="begin"/>
+      </w:r>
+      <w:r>
+        <w:rPr>
+          <w:noProof/>
+          <w:lang w:val="en-US"/>
+        </w:rPr>
+        <w:instrText xml:space="preserve"> SEQ Ábra \* ARABIC \s 1 </w:instrText>
+      </w:r>
+      <w:r>
+        <w:rPr>
+          <w:noProof/>
+          <w:lang w:val="en-US"/>
+        </w:rPr>
+        <w:fldChar w:fldCharType="separate"/>
+      </w:r>
+      <w:r>
+        <w:rPr>
+          <w:noProof/>
+          <w:lang w:val="en-US"/>
+        </w:rPr>
+        <w:t>20</w:t>
+      </w:r>
+      <w:r>
+        <w:rPr>
+          <w:noProof/>
+          <w:lang w:val="en-US"/>
+        </w:rPr>
+        <w:fldChar w:fldCharType="end"/>
+      </w:r>
+      <w:r>
+        <w:t xml:space="preserve"> Ábra</w:t>
+      </w:r>
+      <w:bookmarkEnd w:id="31"/>
+      <w:r>
+        <w:t>: az aszinkron motor</w:t>
+      </w:r>
+      <w:r>
+        <w:t xml:space="preserve"> áttekintő blokkvázlata</w:t>
+      </w:r>
+    </w:p>
+    <w:p>
+      <w:r>
+        <w:t xml:space="preserve">A motor bemenetei a feszültség d, és q </w:t>
+      </w:r>
+      <w:r>
+        <w:t>komponensei, kimenetei pedig a d és q áramok, valamint a rotor pozíciója, és a szögsebessége.</w:t>
+      </w:r>
+    </w:p>
+    <w:p>
+      <w:r>
+        <w:t xml:space="preserve">A „Motor Electric” blokk számolja a </w:t>
+      </w:r>
+      <w:r>
+        <w:fldChar w:fldCharType="begin"/>
+      </w:r>
+      <w:r>
+        <w:instrText xml:space="preserve"> REF _Ref468613851 \r \h </w:instrText>
+      </w:r>
+      <w:r>
+        <w:fldChar w:fldCharType="separate"/>
+      </w:r>
+      <w:r>
+        <w:t>3.4</w:t>
+      </w:r>
+      <w:r>
+        <w:fldChar w:fldCharType="end"/>
+      </w:r>
+      <w:r>
+        <w:t xml:space="preserve"> pontban ismertetett modellt egy kis módostással. Az ott bemutatott modell az állapotváltozóknak csak a deriváltjait tartalmazzam, de explicit értéküket nem. Integráljuk a </w:t>
+      </w:r>
+      <w:r>
+        <w:fldChar w:fldCharType="begin"/>
+      </w:r>
+      <w:r>
+        <w:instrText xml:space="preserve"> REF _Ref468446132 \h </w:instrText>
+      </w:r>
+      <w:r>
+        <w:fldChar w:fldCharType="separate"/>
+      </w:r>
+      <w:r>
+        <w:rPr>
+          <w:noProof/>
+        </w:rPr>
+        <w:t>3</w:t>
+      </w:r>
+      <w:r>
+        <w:t>.</w:t>
+      </w:r>
+      <w:r>
+        <w:rPr>
+          <w:noProof/>
+        </w:rPr>
+        <w:t>15</w:t>
+      </w:r>
+      <w:r>
+        <w:t xml:space="preserve"> Ábra</w:t>
+      </w:r>
+      <w:r>
+        <w:fldChar w:fldCharType="end"/>
+      </w:r>
+      <w:r>
+        <w:t>-n l</w:t>
+      </w:r>
+      <w:r>
+        <w:t xml:space="preserve">átható egyenlet </w:t>
+      </w:r>
+      <w:r>
+        <w:lastRenderedPageBreak/>
+        <w:t xml:space="preserve">mindkét oldalát. Ha feltesszük, hogy kezdetben a rendszer gerjesztettlen volt, az állapotváltozók időfüggvényét, a </w:t>
+      </w:r>
+      <w:r>
+        <w:fldChar w:fldCharType="begin"/>
+      </w:r>
+      <w:r>
+        <w:instrText xml:space="preserve"> REF _Ref468614640 \h </w:instrText>
+      </w:r>
+      <w:r>
+        <w:fldChar w:fldCharType="separate"/>
+      </w:r>
+      <w:r>
+        <w:rPr>
+          <w:noProof/>
+        </w:rPr>
+        <w:t>3</w:t>
+      </w:r>
+      <w:r>
+        <w:t>.</w:t>
+      </w:r>
+      <w:r>
+        <w:rPr>
+          <w:noProof/>
+        </w:rPr>
+        <w:t>21</w:t>
+      </w:r>
+      <w:r>
+        <w:fldChar w:fldCharType="end"/>
+      </w:r>
+      <w:r>
+        <w:t xml:space="preserve"> Ábra alapján kaphatjuk meg.</w:t>
+      </w:r>
+    </w:p>
+    <w:p>
+      <w:pPr>
+        <w:pStyle w:val="Kp"/>
+      </w:pPr>
+      <w:r>
+        <w:pict>
+          <v:shape id="_x0000_i1424" type="#_x0000_t75" style="width:260.25pt;height:45pt">
+            <v:imagedata r:id="rId35" o:title="simultaionSystemEq"/>
+          </v:shape>
+        </w:pict>
+      </w:r>
+    </w:p>
+    <w:bookmarkStart w:id="32" w:name="_Ref468614640"/>
+    <w:p>
+      <w:pPr>
+        <w:pStyle w:val="Caption"/>
+      </w:pPr>
+      <w:r>
+        <w:fldChar w:fldCharType="begin"/>
+      </w:r>
+      <w:r>
+        <w:instrText xml:space="preserve"> STYLEREF 1 \s </w:instrText>
+      </w:r>
+      <w:r>
+        <w:fldChar w:fldCharType="separate"/>
+      </w:r>
+      <w:r>
+        <w:rPr>
+          <w:noProof/>
+        </w:rPr>
+        <w:t>3</w:t>
+      </w:r>
+      <w:r>
+        <w:fldChar w:fldCharType="end"/>
+      </w:r>
+      <w:r>
+        <w:t>.</w:t>
+      </w:r>
+      <w:r>
+        <w:fldChar w:fldCharType="begin"/>
+      </w:r>
+      <w:r>
+        <w:instrText xml:space="preserve"> SEQ Ábra \* ARABIC \s 1 </w:instrText>
+      </w:r>
+      <w:r>
+        <w:fldChar w:fldCharType="separate"/>
+      </w:r>
+      <w:r>
+        <w:rPr>
+          <w:noProof/>
+        </w:rPr>
+        <w:t>21</w:t>
+      </w:r>
+      <w:r>
+        <w:fldChar w:fldCharType="end"/>
+      </w:r>
+      <w:bookmarkEnd w:id="32"/>
+      <w:r>
+        <w:t xml:space="preserve"> Ábra: Gerjesztettlen rendszer állapotváltozóinak explicit egyenlete</w:t>
+      </w:r>
+    </w:p>
+    <w:p>
+      <w:r>
+        <w:t xml:space="preserve">A fenti összefüggésből látható, hogy az egyes állapotváltozók, egy-egy integrátor kimenetei lesznek, melyeket egy-egy összegző táplál. Ennek megfelelően készítettem el az elektromágneses modellt, melynek blokkvázlata a </w:t>
+      </w:r>
+      <w:r>
+        <w:fldChar w:fldCharType="begin"/>
+      </w:r>
+      <w:r>
+        <w:instrText xml:space="preserve"> REF _Ref468615536 \h </w:instrText>
+      </w:r>
+      <w:r>
+        <w:fldChar w:fldCharType="separate"/>
+      </w:r>
+      <w:r>
+        <w:rPr>
+          <w:noProof/>
+        </w:rPr>
+        <w:t>3</w:t>
+      </w:r>
+      <w:r>
+        <w:t>.</w:t>
+      </w:r>
+      <w:r>
+        <w:rPr>
+          <w:noProof/>
+        </w:rPr>
+        <w:t>22</w:t>
+      </w:r>
+      <w:r>
+        <w:t xml:space="preserve"> Ábra</w:t>
+      </w:r>
+      <w:r>
+        <w:fldChar w:fldCharType="end"/>
+      </w:r>
+      <w:r>
+        <w:t>-n látható.</w:t>
+      </w:r>
+    </w:p>
+    <w:p>
+      <w:pPr>
+        <w:pStyle w:val="Kp"/>
+      </w:pPr>
+      <w:r>
+        <w:pict>
+          <v:shape id="_x0000_i1425" type="#_x0000_t75" style="width:425.25pt;height:224.25pt">
+            <v:imagedata r:id="rId36" o:title="async_electric"/>
+          </v:shape>
+        </w:pict>
+      </w:r>
+    </w:p>
+    <w:bookmarkStart w:id="33" w:name="_Ref468615536"/>
+    <w:p>
+      <w:pPr>
+        <w:pStyle w:val="Caption"/>
+      </w:pPr>
+      <w:r>
+        <w:fldChar w:fldCharType="begin"/>
+      </w:r>
+      <w:r>
+        <w:instrText xml:space="preserve"> STYLEREF 1 \s </w:instrText>
+      </w:r>
+      <w:r>
+        <w:fldChar w:fldCharType="separate"/>
+      </w:r>
+      <w:r>
+        <w:rPr>
+          <w:noProof/>
+        </w:rPr>
+        <w:t>3</w:t>
+      </w:r>
+      <w:r>
+        <w:fldChar w:fldCharType="end"/>
+      </w:r>
+      <w:r>
+        <w:t>.</w:t>
+      </w:r>
+      <w:r>
+        <w:fldChar w:fldCharType="begin"/>
+      </w:r>
+      <w:r>
+        <w:instrText xml:space="preserve"> SEQ Ábra \* ARABIC \s 1 </w:instrText>
+      </w:r>
+      <w:r>
+        <w:fldChar w:fldCharType="separate"/>
+      </w:r>
+      <w:r>
+        <w:rPr>
+          <w:noProof/>
+        </w:rPr>
+        <w:t>22</w:t>
+      </w:r>
+      <w:r>
+        <w:fldChar w:fldCharType="end"/>
+      </w:r>
+      <w:r>
+        <w:t xml:space="preserve"> Ábra</w:t>
+      </w:r>
+      <w:bookmarkEnd w:id="33"/>
+      <w:r>
+        <w:t>: a motor elektromágneses modellje</w:t>
+      </w:r>
+    </w:p>
+    <w:p>
+      <w:r>
+        <w:t>A különböző színek</w:t>
+      </w:r>
+      <w:r>
+        <w:t xml:space="preserve"> az egyes állapotváltozókat jelölik. A zöld és piros rendre a sztátoráram d és q komponensét, a sötét- és világoskék pedig rendre a rotorfluxus d és q komponensét jelzik.</w:t>
+      </w:r>
+    </w:p>
+    <w:p>
+      <w:r>
+        <w:t>A modellben az erősítéseket paraméteresen adtam meg, azaz a Matlab</w:t>
+      </w:r>
+      <w:r>
+        <w:rPr>
+          <w:vertAlign w:val="superscript"/>
+        </w:rPr>
+        <w:t>®</w:t>
+      </w:r>
+      <w:r>
+        <w:t xml:space="preserve"> munkaváltozóit használják. Így ezeket megváltoztatva, tetszőleges paraméterű motor szimulálására alkalmas.</w:t>
+      </w:r>
+    </w:p>
+    <w:p>
+      <w:r>
+        <w:t xml:space="preserve">A </w:t>
+      </w:r>
+      <w:r>
+        <w:fldChar w:fldCharType="begin"/>
+      </w:r>
+      <w:r>
+        <w:instrText xml:space="preserve"> REF _Ref468616372 \h </w:instrText>
+      </w:r>
+      <w:r>
+        <w:fldChar w:fldCharType="separate"/>
+      </w:r>
+      <w:r>
+        <w:rPr>
+          <w:noProof/>
+        </w:rPr>
+        <w:t>3</w:t>
+      </w:r>
+      <w:r>
+        <w:t>.</w:t>
+      </w:r>
+      <w:r>
+        <w:rPr>
+          <w:noProof/>
+        </w:rPr>
+        <w:t>23</w:t>
+      </w:r>
+      <w:r>
+        <w:t xml:space="preserve"> Ábra</w:t>
+      </w:r>
+      <w:r>
+        <w:fldChar w:fldCharType="end"/>
+      </w:r>
+      <w:r>
+        <w:t xml:space="preserve"> a motor mechanikus modelljét mutatja a </w:t>
+      </w:r>
+      <w:r>
+        <w:fldChar w:fldCharType="begin"/>
+      </w:r>
+      <w:r>
+        <w:instrText xml:space="preserve"> REF _Ref468616408 \r \h </w:instrText>
+      </w:r>
+      <w:r>
+        <w:fldChar w:fldCharType="separate"/>
+      </w:r>
+      <w:r>
+        <w:t>3.2</w:t>
+      </w:r>
+      <w:r>
+        <w:fldChar w:fldCharType="end"/>
+      </w:r>
+      <w:r>
+        <w:t xml:space="preserve"> pontban bemutatottaknak megfelelően.</w:t>
+      </w:r>
+    </w:p>
+    <w:p>
+      <w:pPr>
+        <w:pStyle w:val="Kp"/>
+      </w:pPr>
+      <w:r>
+        <w:lastRenderedPageBreak/>
+        <w:pict>
+          <v:shape id="_x0000_i1373" type="#_x0000_t75" style="width:366.75pt;height:126.75pt">
+            <v:imagedata r:id="rId37" o:title="async_mechanic"/>
+          </v:shape>
+        </w:pict>
+      </w:r>
+    </w:p>
+    <w:bookmarkStart w:id="34" w:name="_Ref468616372"/>
+    <w:p>
+      <w:pPr>
+        <w:pStyle w:val="Caption"/>
+      </w:pPr>
+      <w:r>
+        <w:fldChar w:fldCharType="begin"/>
+      </w:r>
+      <w:r>
+        <w:instrText xml:space="preserve"> STYLEREF 1 \s </w:instrText>
+      </w:r>
+      <w:r>
+        <w:fldChar w:fldCharType="separate"/>
+      </w:r>
+      <w:r>
+        <w:rPr>
+          <w:noProof/>
+        </w:rPr>
+        <w:t>3</w:t>
+      </w:r>
+      <w:r>
+        <w:fldChar w:fldCharType="end"/>
+      </w:r>
+      <w:r>
+        <w:t>.</w:t>
+      </w:r>
+      <w:r>
+        <w:fldChar w:fldCharType="begin"/>
+      </w:r>
+      <w:r>
+        <w:instrText xml:space="preserve"> SEQ Ábra \* ARABIC \s 1 </w:instrText>
+      </w:r>
+      <w:r>
+        <w:fldChar w:fldCharType="separate"/>
+      </w:r>
+      <w:r>
+        <w:rPr>
+          <w:noProof/>
+        </w:rPr>
+        <w:t>23</w:t>
+      </w:r>
+      <w:r>
+        <w:fldChar w:fldCharType="end"/>
+      </w:r>
+      <w:r>
+        <w:t xml:space="preserve"> Ábra</w:t>
+      </w:r>
+      <w:bookmarkEnd w:id="34"/>
+      <w:r>
+        <w:t>: a motor mechanikus modellje</w:t>
+      </w:r>
+    </w:p>
+    <w:p/>
+    <w:p/>
+    <w:p/>
     <w:p>
       <w:pPr>
         <w:pStyle w:val="Heading1"/>
       </w:pPr>
-      <w:bookmarkStart w:id="28" w:name="_Toc468438138"/>
+      <w:bookmarkStart w:id="35" w:name="_Toc468438138"/>
       <w:r>
         <w:lastRenderedPageBreak/>
         <w:t>Vezérlési stratégiák</w:t>
       </w:r>
-      <w:bookmarkEnd w:id="28"/>
+      <w:bookmarkEnd w:id="35"/>
+    </w:p>
+    <w:p>
+      <w:r>
+        <w:t>A következő pontokban néhány vezérlési lehetőséget mutatok be az aszinkron motorokhoz.</w:t>
+      </w:r>
     </w:p>
     <w:p>
       <w:pPr>
         <w:pStyle w:val="Heading2"/>
       </w:pPr>
-      <w:bookmarkStart w:id="29" w:name="_Toc468438139"/>
-      <w:r>
-        <w:t>Hálózati táplálás</w:t>
-      </w:r>
-      <w:bookmarkEnd w:id="29"/>
+      <w:bookmarkStart w:id="36" w:name="_Toc468438139"/>
+      <w:r>
+        <w:t>Állandó frekvenciájú h</w:t>
+      </w:r>
+      <w:r>
+        <w:t>álózati táplálás</w:t>
+      </w:r>
+      <w:bookmarkEnd w:id="36"/>
+    </w:p>
+    <w:p>
+      <w:r>
+        <w:t>Az aszinkron motorok nagy előnye, hogy mindenféle indítómotor és vezérlés nélkül el tudnak indulni egy állandó frekvenciával működő hálózatról is. Elsőként egy ilyen táplálást szimuláltam le.</w:t>
+      </w:r>
+    </w:p>
+    <w:p>
+      <w:r>
+        <w:t>A hálózat szimulálásához</w:t>
+      </w:r>
+      <w:r>
+        <w:t xml:space="preserve"> – melynek</w:t>
+      </w:r>
+      <w:r>
+        <w:t xml:space="preserve"> </w:t>
+      </w:r>
+      <w:r>
+        <w:t>45 rad/sec-os kör</w:t>
+      </w:r>
+      <w:r>
+        <w:t>f</w:t>
+      </w:r>
+      <w:r>
+        <w:t>rekvencia és 300V amplitúdó</w:t>
+      </w:r>
+      <w:r>
+        <w:t xml:space="preserve"> értékeket válaszottam – </w:t>
+      </w:r>
+      <w:r>
+        <w:t>a</w:t>
+      </w:r>
+      <w:r>
+        <w:t>z</w:t>
+      </w:r>
+      <w:r>
+        <w:t xml:space="preserve"> </w:t>
+      </w:r>
+      <w:r>
+        <w:fldChar w:fldCharType="begin"/>
+      </w:r>
+      <w:r>
+        <w:instrText xml:space="preserve"> REF _Ref468618859 \r \h </w:instrText>
+      </w:r>
+      <w:r>
+        <w:fldChar w:fldCharType="separate"/>
+      </w:r>
+      <w:r>
+        <w:t>5.2</w:t>
+      </w:r>
+      <w:r>
+        <w:fldChar w:fldCharType="end"/>
+      </w:r>
+      <w:r>
+        <w:t xml:space="preserve"> függelékben</w:t>
+      </w:r>
+      <w:r>
+        <w:t xml:space="preserve"> ismertetett blokkot használtam </w:t>
+      </w:r>
+    </w:p>
+    <w:p>
+      <w:pPr>
+        <w:pStyle w:val="Kp"/>
+      </w:pPr>
+      <w:r>
+        <w:pict>
+          <v:shape id="_x0000_i1607" type="#_x0000_t75" style="width:425.25pt;height:120pt">
+            <v:imagedata r:id="rId38" o:title="const_V_F_block"/>
+          </v:shape>
+        </w:pict>
+      </w:r>
+    </w:p>
+    <w:p>
+      <w:pPr>
+        <w:pStyle w:val="Caption"/>
+      </w:pPr>
+      <w:r>
+        <w:fldChar w:fldCharType="begin"/>
+      </w:r>
+      <w:r>
+        <w:instrText xml:space="preserve"> STYLEREF 1 \s </w:instrText>
+      </w:r>
+      <w:r>
+        <w:fldChar w:fldCharType="separate"/>
+      </w:r>
+      <w:r>
+        <w:rPr>
+          <w:noProof/>
+        </w:rPr>
+        <w:t>4</w:t>
+      </w:r>
+      <w:r>
+        <w:fldChar w:fldCharType="end"/>
+      </w:r>
+      <w:r>
+        <w:t>.</w:t>
+      </w:r>
+      <w:r>
+        <w:fldChar w:fldCharType="begin"/>
+      </w:r>
+      <w:r>
+        <w:instrText xml:space="preserve"> SEQ Ábra \* ARABIC \s 1 </w:instrText>
+      </w:r>
+      <w:r>
+        <w:fldChar w:fldCharType="separate"/>
+      </w:r>
+      <w:r>
+        <w:rPr>
+          <w:noProof/>
+        </w:rPr>
+        <w:t>1</w:t>
+      </w:r>
+      <w:r>
+        <w:fldChar w:fldCharType="end"/>
+      </w:r>
+      <w:r>
+        <w:t xml:space="preserve"> Állandó paraméterű táplálás modellje</w:t>
+      </w:r>
+    </w:p>
+    <w:p>
+      <w:r>
+        <w:t xml:space="preserve">A </w:t>
+      </w:r>
+      <w:r>
+        <w:fldChar w:fldCharType="begin"/>
+      </w:r>
+      <w:r>
+        <w:instrText xml:space="preserve"> REF _Ref468624902 \h </w:instrText>
+      </w:r>
+      <w:r>
+        <w:fldChar w:fldCharType="separate"/>
+      </w:r>
+      <w:r>
+        <w:rPr>
+          <w:noProof/>
+        </w:rPr>
+        <w:t>4</w:t>
+      </w:r>
+      <w:r>
+        <w:t>.</w:t>
+      </w:r>
+      <w:r>
+        <w:rPr>
+          <w:noProof/>
+        </w:rPr>
+        <w:t>2</w:t>
+      </w:r>
+      <w:r>
+        <w:t xml:space="preserve"> Ábra</w:t>
+      </w:r>
+      <w:r>
+        <w:fldChar w:fldCharType="end"/>
+      </w:r>
+      <w:r>
+        <w:t xml:space="preserve"> mutatja a bemeneti feszültség időfüggvényeket a d-q koordinátarendszerben. Látható, hogy a </w:t>
+      </w:r>
+      <w:r>
+        <w:t>két függvény azonos amplitúdójú</w:t>
+      </w:r>
+      <w:r>
+        <w:t>, csak időben 90 fokkal el van tolva a q komponens.</w:t>
+      </w:r>
+    </w:p>
+    <w:p>
+      <w:pPr>
+        <w:pStyle w:val="Kp"/>
+      </w:pPr>
+      <w:r>
+        <w:lastRenderedPageBreak/>
+        <w:pict>
+          <v:shape id="_x0000_i1583" type="#_x0000_t75" style="width:425.25pt;height:257.25pt">
+            <v:imagedata r:id="rId39" o:title="parametric_AC_in"/>
+          </v:shape>
+        </w:pict>
+      </w:r>
+    </w:p>
+    <w:bookmarkStart w:id="37" w:name="_Ref468624902"/>
+    <w:p>
+      <w:pPr>
+        <w:pStyle w:val="Caption"/>
+      </w:pPr>
+      <w:r>
+        <w:fldChar w:fldCharType="begin"/>
+      </w:r>
+      <w:r>
+        <w:instrText xml:space="preserve"> STYLEREF 1 \s </w:instrText>
+      </w:r>
+      <w:r>
+        <w:fldChar w:fldCharType="separate"/>
+      </w:r>
+      <w:r>
+        <w:rPr>
+          <w:noProof/>
+        </w:rPr>
+        <w:t>4</w:t>
+      </w:r>
+      <w:r>
+        <w:fldChar w:fldCharType="end"/>
+      </w:r>
+      <w:r>
+        <w:t>.</w:t>
+      </w:r>
+      <w:r>
+        <w:fldChar w:fldCharType="begin"/>
+      </w:r>
+      <w:r>
+        <w:instrText xml:space="preserve"> SEQ Ábra \* ARABIC \s 1 </w:instrText>
+      </w:r>
+      <w:r>
+        <w:fldChar w:fldCharType="separate"/>
+      </w:r>
+      <w:r>
+        <w:rPr>
+          <w:noProof/>
+        </w:rPr>
+        <w:t>2</w:t>
+      </w:r>
+      <w:r>
+        <w:fldChar w:fldCharType="end"/>
+      </w:r>
+      <w:r>
+        <w:t xml:space="preserve"> Ábra</w:t>
+      </w:r>
+      <w:bookmarkEnd w:id="37"/>
+      <w:r>
+        <w:t xml:space="preserve">: </w:t>
+      </w:r>
+      <w:r>
+        <w:t>45 rad/se</w:t>
+      </w:r>
+      <w:r>
+        <w:t>c 300 V amplitúdójú táplálás a d-q koordinátarendszerben</w:t>
+      </w:r>
+    </w:p>
+    <w:p>
+      <w:r>
+        <w:t xml:space="preserve">A </w:t>
+      </w:r>
+      <w:r>
+        <w:fldChar w:fldCharType="begin"/>
+      </w:r>
+      <w:r>
+        <w:instrText xml:space="preserve"> REF _Ref468625012 \h </w:instrText>
+      </w:r>
+      <w:r>
+        <w:fldChar w:fldCharType="separate"/>
+      </w:r>
+      <w:r>
+        <w:rPr>
+          <w:noProof/>
+        </w:rPr>
+        <w:t>4</w:t>
+      </w:r>
+      <w:r>
+        <w:t>.</w:t>
+      </w:r>
+      <w:r>
+        <w:rPr>
+          <w:noProof/>
+        </w:rPr>
+        <w:t>3</w:t>
+      </w:r>
+      <w:r>
+        <w:t xml:space="preserve"> Ábra</w:t>
+      </w:r>
+      <w:r>
+        <w:fldChar w:fldCharType="end"/>
+      </w:r>
+      <w:r>
+        <w:t xml:space="preserve"> mutatja a szimuláció kimenetét.</w:t>
+      </w:r>
+    </w:p>
+    <w:p>
+      <w:pPr>
+        <w:pStyle w:val="Kp"/>
+      </w:pPr>
+      <w:r>
+        <w:pict>
+          <v:shape id="_x0000_i1613" type="#_x0000_t75" style="width:424.5pt;height:245.25pt">
+            <v:imagedata r:id="rId40" o:title="parametric_AC_out"/>
+          </v:shape>
+        </w:pict>
+      </w:r>
+    </w:p>
+    <w:bookmarkStart w:id="38" w:name="_Ref468625012"/>
+    <w:p>
+      <w:pPr>
+        <w:pStyle w:val="Caption"/>
+      </w:pPr>
+      <w:r>
+        <w:fldChar w:fldCharType="begin"/>
+      </w:r>
+      <w:r>
+        <w:instrText xml:space="preserve"> STYLEREF 1 \s </w:instrText>
+      </w:r>
+      <w:r>
+        <w:fldChar w:fldCharType="separate"/>
+      </w:r>
+      <w:r>
+        <w:rPr>
+          <w:noProof/>
+        </w:rPr>
+        <w:t>4</w:t>
+      </w:r>
+      <w:r>
+        <w:fldChar w:fldCharType="end"/>
+      </w:r>
+      <w:r>
+        <w:t>.</w:t>
+      </w:r>
+      <w:r>
+        <w:fldChar w:fldCharType="begin"/>
+      </w:r>
+      <w:r>
+        <w:instrText xml:space="preserve"> SEQ Ábra \* ARABIC \s 1 </w:instrText>
+      </w:r>
+      <w:r>
+        <w:fldChar w:fldCharType="separate"/>
+      </w:r>
+      <w:r>
+        <w:rPr>
+          <w:noProof/>
+        </w:rPr>
+        <w:t>3</w:t>
+      </w:r>
+      <w:r>
+        <w:fldChar w:fldCharType="end"/>
+      </w:r>
+      <w:r>
+        <w:t xml:space="preserve"> Ábra</w:t>
+      </w:r>
+      <w:bookmarkEnd w:id="38"/>
+      <w:r>
+        <w:t>: 45 rad/sec 300 V amplitúdójú táplálásról való indulás szimuláció</w:t>
+      </w:r>
+      <w:r>
+        <w:rPr>
+          <w:noProof/>
+        </w:rPr>
+        <w:t>s kimenete</w:t>
+      </w:r>
+    </w:p>
+    <w:p>
+      <w:r>
+        <w:t>Érdemes megfigyelni a nagy kezdeti áramot, mely közelítőleg kétszerese az állandósultállapot bélinek. Látható, hogy a tranziensek lezajlása után sem éri el a rotor a hálózati frekvenciát. Ez mindaddig így van, amíg van terhelés, vagy veszteség a motorban. A slip értéke: s=</w:t>
+      </w:r>
+      <w:r>
+        <w:t>-</w:t>
+      </w:r>
+      <w:r>
+        <w:t>8E-3.</w:t>
+      </w:r>
     </w:p>
     <w:p>
       <w:pPr>
         <w:pStyle w:val="Heading2"/>
       </w:pPr>
-      <w:bookmarkStart w:id="30" w:name="_Toc468438140"/>
-      <w:r>
-        <w:t>PWM technikák</w:t>
-      </w:r>
-      <w:bookmarkEnd w:id="30"/>
+      <w:bookmarkStart w:id="39" w:name="_Toc468438140"/>
+      <w:r>
+        <w:lastRenderedPageBreak/>
+        <w:t xml:space="preserve">PWM </w:t>
+      </w:r>
+      <w:bookmarkEnd w:id="39"/>
+      <w:r>
+        <w:t>vezérlés</w:t>
+      </w:r>
+    </w:p>
+    <w:p>
+      <w:r>
+        <w:t xml:space="preserve">Megvalósítás szempontjából az </w:t>
+      </w:r>
+      <w:r>
+        <w:fldChar w:fldCharType="begin"/>
+      </w:r>
+      <w:r>
+        <w:instrText xml:space="preserve"> REF _Ref468618859 \r \h </w:instrText>
+      </w:r>
+      <w:r>
+        <w:fldChar w:fldCharType="separate"/>
+      </w:r>
+      <w:r>
+        <w:t>5.2</w:t>
+      </w:r>
+      <w:r>
+        <w:fldChar w:fldCharType="end"/>
+      </w:r>
+      <w:r>
+        <w:t xml:space="preserve"> függelékben bemutatott változtatható paraméterű táplálás nem triviális. Folytonos erősítéssel nagy veszteségeink lennének. Ezért alkalmaznak impulzusszélesség-modulációt (pulse width modulation). Lényege, hogy </w:t>
+      </w:r>
+      <w:r>
+        <w:t>gyorsan váltakoztatva kapcsolják a fázisfeszültségeket a pozitív és a negatív sínre, úgy hogy átlagértékben kiadja a kívánt feszültségértéket.</w:t>
+      </w:r>
+    </w:p>
+    <w:p>
+      <w:bookmarkStart w:id="40" w:name="_GoBack"/>
+      <w:bookmarkEnd w:id="40"/>
     </w:p>
     <w:p>
       <w:pPr>
         <w:pStyle w:val="Heading2"/>
       </w:pPr>
-      <w:bookmarkStart w:id="31" w:name="_Toc468438141"/>
+      <w:bookmarkStart w:id="41" w:name="_Toc468438141"/>
       <w:r>
         <w:t>V/F vezérlés</w:t>
       </w:r>
-      <w:bookmarkEnd w:id="31"/>
+      <w:bookmarkEnd w:id="41"/>
     </w:p>
     <w:p>
       <w:pPr>
         <w:pStyle w:val="Heading2"/>
       </w:pPr>
-      <w:bookmarkStart w:id="32" w:name="_Toc468438142"/>
+      <w:bookmarkStart w:id="42" w:name="_Toc468438142"/>
       <w:r>
         <w:t>Fluxus</w:t>
       </w:r>
-      <w:bookmarkEnd w:id="32"/>
+      <w:bookmarkEnd w:id="42"/>
     </w:p>
     <w:p>
       <w:pPr>
         <w:pStyle w:val="Heading2"/>
       </w:pPr>
-      <w:bookmarkStart w:id="33" w:name="_Toc468438143"/>
+      <w:bookmarkStart w:id="43" w:name="_Toc468438143"/>
       <w:r>
         <w:t>Áram</w:t>
       </w:r>
-      <w:bookmarkEnd w:id="33"/>
+      <w:bookmarkEnd w:id="43"/>
     </w:p>
     <w:p>
       <w:pPr>
         <w:pStyle w:val="Heading2"/>
       </w:pPr>
-      <w:bookmarkStart w:id="34" w:name="_Toc468438144"/>
+      <w:bookmarkStart w:id="44" w:name="_Toc468438144"/>
       <w:r>
         <w:t>Szimuláció</w:t>
       </w:r>
-      <w:bookmarkEnd w:id="34"/>
+      <w:bookmarkEnd w:id="44"/>
     </w:p>
     <w:p>
       <w:pPr>
         <w:pStyle w:val="Heading1"/>
       </w:pPr>
-      <w:bookmarkStart w:id="35" w:name="_Toc468438145"/>
+      <w:bookmarkStart w:id="45" w:name="_Toc468438145"/>
       <w:r>
         <w:lastRenderedPageBreak/>
         <w:t>Összegzés</w:t>
       </w:r>
-      <w:bookmarkEnd w:id="35"/>
-    </w:p>
-    <w:p>
-      <w:pPr>
-        <w:pStyle w:val="Heading1"/>
-        <w:numPr>
-          <w:ilvl w:val="0"/>
-          <w:numId w:val="0"/>
-        </w:numPr>
-      </w:pPr>
+      <w:bookmarkEnd w:id="45"/>
     </w:p>
     <w:p/>
     <w:p>
       <w:pPr>
         <w:pStyle w:val="Fejezetcimszmozsnlkl"/>
       </w:pPr>
-      <w:bookmarkStart w:id="36" w:name="_Toc468438146"/>
+      <w:bookmarkStart w:id="46" w:name="_Toc468438146"/>
       <w:r>
         <w:lastRenderedPageBreak/>
         <w:t>Irodalomjegyzék</w:t>
       </w:r>
-      <w:bookmarkEnd w:id="36"/>
+      <w:bookmarkEnd w:id="46"/>
     </w:p>
     <w:p>
       <w:pPr>
         <w:pStyle w:val="Irodalomjegyzksor"/>
       </w:pPr>
-      <w:bookmarkStart w:id="37" w:name="_Ref468289882"/>
-      <w:bookmarkStart w:id="38" w:name="_Ref332797594"/>
+      <w:bookmarkStart w:id="47" w:name="_Ref468289882"/>
+      <w:bookmarkStart w:id="48" w:name="_Ref332797594"/>
       <w:r>
         <w:t xml:space="preserve">BME-VIK-VET: </w:t>
       </w:r>
@@ -6198,7 +7186,7 @@
       <w:r>
         <w:t xml:space="preserve"> </w:t>
       </w:r>
-      <w:hyperlink r:id="rId34" w:history="1">
+      <w:hyperlink r:id="rId41" w:history="1">
         <w:r>
           <w:rPr>
             <w:rStyle w:val="Hyperlink"/>
@@ -6209,13 +7197,13 @@
       <w:r>
         <w:t xml:space="preserve"> (2016. nov.)</w:t>
       </w:r>
-      <w:bookmarkEnd w:id="37"/>
+      <w:bookmarkEnd w:id="47"/>
     </w:p>
     <w:p>
       <w:pPr>
         <w:pStyle w:val="Irodalomjegyzksor"/>
       </w:pPr>
-      <w:bookmarkStart w:id="39" w:name="_Ref468289892"/>
+      <w:bookmarkStart w:id="49" w:name="_Ref468289892"/>
       <w:r>
         <w:t xml:space="preserve">BME-VIK-VET: </w:t>
       </w:r>
@@ -6228,7 +7216,7 @@
       <w:r>
         <w:t xml:space="preserve"> </w:t>
       </w:r>
-      <w:hyperlink r:id="rId35" w:history="1">
+      <w:hyperlink r:id="rId42" w:history="1">
         <w:r>
           <w:rPr>
             <w:rStyle w:val="Hyperlink"/>
@@ -6239,13 +7227,13 @@
       <w:r>
         <w:t xml:space="preserve"> (2016. nov.)</w:t>
       </w:r>
-      <w:bookmarkEnd w:id="39"/>
+      <w:bookmarkEnd w:id="49"/>
     </w:p>
     <w:p>
       <w:pPr>
         <w:pStyle w:val="Irodalomjegyzksor"/>
       </w:pPr>
-      <w:bookmarkStart w:id="40" w:name="_Ref468379873"/>
+      <w:bookmarkStart w:id="50" w:name="_Ref468379873"/>
       <w:r>
         <w:t xml:space="preserve">Wikipedia: </w:t>
       </w:r>
@@ -6258,7 +7246,7 @@
       <w:r>
         <w:t xml:space="preserve">, </w:t>
       </w:r>
-      <w:hyperlink r:id="rId36" w:history="1">
+      <w:hyperlink r:id="rId43" w:history="1">
         <w:r>
           <w:rPr>
             <w:rStyle w:val="Hyperlink"/>
@@ -6269,13 +7257,13 @@
       <w:r>
         <w:t xml:space="preserve"> (2016. nov)</w:t>
       </w:r>
-      <w:bookmarkEnd w:id="40"/>
+      <w:bookmarkEnd w:id="50"/>
     </w:p>
     <w:p>
       <w:pPr>
         <w:pStyle w:val="Irodalomjegyzksor"/>
       </w:pPr>
-      <w:bookmarkStart w:id="41" w:name="_Ref468382716"/>
+      <w:bookmarkStart w:id="51" w:name="_Ref468382716"/>
       <w:r>
         <w:t xml:space="preserve">Kép: </w:t>
       </w:r>
@@ -6288,7 +7276,7 @@
       <w:r>
         <w:t xml:space="preserve"> </w:t>
       </w:r>
-      <w:hyperlink r:id="rId37" w:history="1">
+      <w:hyperlink r:id="rId44" w:history="1">
         <w:r>
           <w:rPr>
             <w:rStyle w:val="Hyperlink"/>
@@ -6299,13 +7287,13 @@
       <w:r>
         <w:t xml:space="preserve"> (2016. nov.)</w:t>
       </w:r>
-      <w:bookmarkEnd w:id="41"/>
+      <w:bookmarkEnd w:id="51"/>
     </w:p>
     <w:p>
       <w:pPr>
         <w:pStyle w:val="Irodalomjegyzksor"/>
       </w:pPr>
-      <w:bookmarkStart w:id="42" w:name="_Ref468383130"/>
+      <w:bookmarkStart w:id="52" w:name="_Ref468383130"/>
       <w:r>
         <w:t>Quora</w:t>
       </w:r>
@@ -6321,7 +7309,7 @@
       <w:r>
         <w:t xml:space="preserve"> </w:t>
       </w:r>
-      <w:hyperlink r:id="rId38" w:history="1">
+      <w:hyperlink r:id="rId45" w:history="1">
         <w:r>
           <w:rPr>
             <w:rStyle w:val="Hyperlink"/>
@@ -6332,13 +7320,13 @@
       <w:r>
         <w:t xml:space="preserve"> (2016. nov.)</w:t>
       </w:r>
-      <w:bookmarkEnd w:id="42"/>
+      <w:bookmarkEnd w:id="52"/>
     </w:p>
     <w:p>
       <w:pPr>
         <w:pStyle w:val="Irodalomjegyzksor"/>
       </w:pPr>
-      <w:bookmarkStart w:id="43" w:name="_Ref468388882"/>
+      <w:bookmarkStart w:id="53" w:name="_Ref468388882"/>
       <w:r>
         <w:t>BME-VIK-VET:</w:t>
       </w:r>
@@ -6354,7 +7342,7 @@
       <w:r>
         <w:t xml:space="preserve"> </w:t>
       </w:r>
-      <w:hyperlink r:id="rId39" w:history="1">
+      <w:hyperlink r:id="rId46" w:history="1">
         <w:r>
           <w:rPr>
             <w:rStyle w:val="Hyperlink"/>
@@ -6365,13 +7353,13 @@
       <w:r>
         <w:t xml:space="preserve"> (2016. nov.)</w:t>
       </w:r>
-      <w:bookmarkEnd w:id="43"/>
+      <w:bookmarkEnd w:id="53"/>
     </w:p>
     <w:p>
       <w:pPr>
         <w:pStyle w:val="Irodalomjegyzksor"/>
       </w:pPr>
-      <w:bookmarkStart w:id="44" w:name="_Ref468431167"/>
+      <w:bookmarkStart w:id="54" w:name="_Ref468431167"/>
       <w:r>
         <w:t xml:space="preserve">BME: </w:t>
       </w:r>
@@ -6384,7 +7372,7 @@
       <w:r>
         <w:t xml:space="preserve"> </w:t>
       </w:r>
-      <w:hyperlink r:id="rId40" w:history="1">
+      <w:hyperlink r:id="rId47" w:history="1">
         <w:r>
           <w:rPr>
             <w:rStyle w:val="Hyperlink"/>
@@ -6395,13 +7383,13 @@
       <w:r>
         <w:t xml:space="preserve"> (2016. nov.)</w:t>
       </w:r>
-      <w:bookmarkEnd w:id="44"/>
+      <w:bookmarkEnd w:id="54"/>
     </w:p>
     <w:p>
       <w:pPr>
         <w:pStyle w:val="Irodalomjegyzksor"/>
       </w:pPr>
-      <w:bookmarkStart w:id="45" w:name="_Ref468434610"/>
+      <w:bookmarkStart w:id="55" w:name="_Ref468434610"/>
       <w:r>
         <w:t xml:space="preserve">BME-MOGI: </w:t>
       </w:r>
@@ -6414,7 +7402,7 @@
       <w:r>
         <w:t xml:space="preserve"> </w:t>
       </w:r>
-      <w:hyperlink r:id="rId41" w:history="1">
+      <w:hyperlink r:id="rId48" w:history="1">
         <w:r>
           <w:rPr>
             <w:rStyle w:val="Hyperlink"/>
@@ -6425,13 +7413,13 @@
       <w:r>
         <w:t xml:space="preserve"> (2016. nov.)</w:t>
       </w:r>
-      <w:bookmarkEnd w:id="45"/>
+      <w:bookmarkEnd w:id="55"/>
     </w:p>
     <w:p>
       <w:pPr>
         <w:pStyle w:val="Irodalomjegyzksor"/>
       </w:pPr>
-      <w:bookmarkStart w:id="46" w:name="_Ref468438506"/>
+      <w:bookmarkStart w:id="56" w:name="_Ref468438506"/>
       <w:r>
         <w:t xml:space="preserve">Georgina State University: </w:t>
       </w:r>
@@ -6450,7 +7438,7 @@
       <w:r>
         <w:t xml:space="preserve"> </w:t>
       </w:r>
-      <w:hyperlink r:id="rId42" w:history="1">
+      <w:hyperlink r:id="rId49" w:history="1">
         <w:r>
           <w:rPr>
             <w:rStyle w:val="Hyperlink"/>
@@ -6464,13 +7452,13 @@
       <w:r>
         <w:t>(2016. nov.)</w:t>
       </w:r>
-      <w:bookmarkEnd w:id="46"/>
+      <w:bookmarkEnd w:id="56"/>
     </w:p>
     <w:p>
       <w:pPr>
         <w:pStyle w:val="Irodalomjegyzksor"/>
       </w:pPr>
-      <w:bookmarkStart w:id="47" w:name="_Ref468440598"/>
+      <w:bookmarkStart w:id="57" w:name="_Ref468440598"/>
       <w:r>
         <w:t>Physicspages</w:t>
       </w:r>
@@ -6483,7 +7471,7 @@
         </w:rPr>
         <w:t xml:space="preserve">Force between current loops: Newton’s third law,  </w:t>
       </w:r>
-      <w:hyperlink r:id="rId43" w:history="1">
+      <w:hyperlink r:id="rId50" w:history="1">
         <w:r>
           <w:rPr>
             <w:rStyle w:val="Hyperlink"/>
@@ -6494,13 +7482,13 @@
       <w:r>
         <w:t xml:space="preserve"> (2016. nov.)</w:t>
       </w:r>
-      <w:bookmarkEnd w:id="47"/>
+      <w:bookmarkEnd w:id="57"/>
     </w:p>
     <w:p>
       <w:pPr>
         <w:pStyle w:val="Irodalomjegyzksor"/>
       </w:pPr>
-      <w:bookmarkStart w:id="48" w:name="_Ref468440600"/>
+      <w:bookmarkStart w:id="58" w:name="_Ref468440600"/>
       <w:r>
         <w:t>Wikipedia:</w:t>
       </w:r>
@@ -6516,7 +7504,7 @@
       <w:r>
         <w:t xml:space="preserve"> </w:t>
       </w:r>
-      <w:hyperlink r:id="rId44" w:history="1">
+      <w:hyperlink r:id="rId51" w:history="1">
         <w:r>
           <w:rPr>
             <w:rStyle w:val="Hyperlink"/>
@@ -6527,67 +7515,246 @@
       <w:r>
         <w:t xml:space="preserve"> (2016. nov.)</w:t>
       </w:r>
+      <w:bookmarkEnd w:id="58"/>
+    </w:p>
+    <w:p>
+      <w:pPr>
+        <w:pStyle w:val="Irodalomjegyzksor"/>
+      </w:pPr>
+    </w:p>
+    <w:p>
+      <w:pPr>
+        <w:pStyle w:val="Irodalomjegyzksor"/>
+      </w:pPr>
+      <w:r>
+        <w:t>Levendovszky, J., Jereb, L.,</w:t>
+      </w:r>
+      <w:r>
+        <w:t xml:space="preserve"> Elek, Zs., Vesztergombi, Gy.: </w:t>
+      </w:r>
+      <w:r>
+        <w:rPr>
+          <w:rStyle w:val="Irodalomjegyzkforrs"/>
+        </w:rPr>
+        <w:t>Adaptive statistical algorithms in network reliability analysis</w:t>
+      </w:r>
+      <w:r>
+        <w:t xml:space="preserve">, </w:t>
+      </w:r>
+      <w:r>
+        <w:t>Performance Evaluation - Elsevier</w:t>
+      </w:r>
+      <w:r>
+        <w:t>, Vol. 48, 2002, pp. 225-236</w:t>
+      </w:r>
       <w:bookmarkEnd w:id="48"/>
     </w:p>
     <w:p>
       <w:pPr>
-        <w:pStyle w:val="Irodalomjegyzksor"/>
-      </w:pPr>
-    </w:p>
-    <w:p>
-      <w:pPr>
-        <w:pStyle w:val="Irodalomjegyzksor"/>
-      </w:pPr>
-      <w:r>
-        <w:t>Levendovszky, J., Jereb, L.,</w:t>
-      </w:r>
-      <w:r>
-        <w:t xml:space="preserve"> Elek, Zs., Vesztergombi, Gy.: </w:t>
-      </w:r>
-      <w:r>
-        <w:rPr>
-          <w:rStyle w:val="Irodalomjegyzkforrs"/>
-        </w:rPr>
-        <w:t>Adaptive statistical algorithms in network reliability analysis</w:t>
-      </w:r>
-      <w:r>
-        <w:t xml:space="preserve">, </w:t>
-      </w:r>
-      <w:r>
-        <w:t>Performance Evaluation - Elsevier</w:t>
-      </w:r>
-      <w:r>
-        <w:t>, Vol. 48, 2002, pp. 225-236</w:t>
-      </w:r>
-      <w:bookmarkEnd w:id="38"/>
-    </w:p>
-    <w:p>
-      <w:pPr>
         <w:pStyle w:val="Fejezetcimszmozsnlkl"/>
       </w:pPr>
-      <w:bookmarkStart w:id="49" w:name="_Toc468438147"/>
+      <w:bookmarkStart w:id="59" w:name="_Toc468438147"/>
       <w:r>
         <w:lastRenderedPageBreak/>
         <w:t>Függelék</w:t>
       </w:r>
-      <w:bookmarkEnd w:id="49"/>
+      <w:bookmarkEnd w:id="59"/>
     </w:p>
     <w:p>
       <w:pPr>
         <w:pStyle w:val="Heading2"/>
       </w:pPr>
-      <w:bookmarkStart w:id="50" w:name="_Ref468437380"/>
-      <w:bookmarkStart w:id="51" w:name="_Toc468438148"/>
+      <w:bookmarkStart w:id="60" w:name="_Ref468437380"/>
+      <w:bookmarkStart w:id="61" w:name="_Toc468438148"/>
       <w:r>
         <w:t>Közös koordináta rendszerbe való áttérés</w:t>
       </w:r>
-      <w:bookmarkEnd w:id="50"/>
-      <w:bookmarkEnd w:id="51"/>
+      <w:bookmarkEnd w:id="60"/>
+      <w:bookmarkEnd w:id="61"/>
+    </w:p>
+    <w:p/>
+    <w:p>
+      <w:pPr>
+        <w:pStyle w:val="Heading2"/>
+      </w:pPr>
+      <w:bookmarkStart w:id="62" w:name="_Ref468618859"/>
+      <w:r>
+        <w:t>Tetszőleges háromfázisú táplálás szimulációs modellje</w:t>
+      </w:r>
+      <w:bookmarkEnd w:id="62"/>
+    </w:p>
+    <w:p>
+      <w:r>
+        <w:t>Késztettem egy több vezérlési módhoz használható blokkot, melynek bemenetei a hálózati frekvencia (rad/sec-ban) és amplitúdója (V-ban), kimenetei pedig egy háromfázisú rendszer fázisfeszültségei.</w:t>
+      </w:r>
+    </w:p>
+    <w:p>
+      <w:pPr>
+        <w:pStyle w:val="Kp"/>
+      </w:pPr>
+      <w:r>
+        <w:pict>
+          <v:shape id="_x0000_i1572" type="#_x0000_t75" style="width:1in;height:81pt">
+            <v:imagedata r:id="rId52" o:title="parametric_AC_overview"/>
+          </v:shape>
+        </w:pict>
+      </w:r>
+    </w:p>
+    <w:p>
+      <w:pPr>
+        <w:pStyle w:val="Caption"/>
+      </w:pPr>
+      <w:r>
+        <w:fldChar w:fldCharType="begin"/>
+      </w:r>
+      <w:r>
+        <w:instrText xml:space="preserve"> STYLEREF 1 \s </w:instrText>
+      </w:r>
+      <w:r>
+        <w:fldChar w:fldCharType="separate"/>
+      </w:r>
+      <w:r>
+        <w:rPr>
+          <w:noProof/>
+        </w:rPr>
+        <w:t>5</w:t>
+      </w:r>
+      <w:r>
+        <w:fldChar w:fldCharType="end"/>
+      </w:r>
+      <w:r>
+        <w:t>.</w:t>
+      </w:r>
+      <w:r>
+        <w:fldChar w:fldCharType="begin"/>
+      </w:r>
+      <w:r>
+        <w:instrText xml:space="preserve"> SEQ Ábra \* ARABIC \s 1 </w:instrText>
+      </w:r>
+      <w:r>
+        <w:fldChar w:fldCharType="separate"/>
+      </w:r>
+      <w:r>
+        <w:rPr>
+          <w:noProof/>
+        </w:rPr>
+        <w:t>1</w:t>
+      </w:r>
+      <w:r>
+        <w:fldChar w:fldCharType="end"/>
+      </w:r>
+      <w:r>
+        <w:t xml:space="preserve"> Ábra: kimenetek és bemenetek</w:t>
+      </w:r>
+    </w:p>
+    <w:p>
+      <w:r>
+        <w:t xml:space="preserve">A modellt úgy késztettem el, hogy a bemeneti paraméterek időben folytonosan változtathatóak legyenek. A modellt mutatja a </w:t>
+      </w:r>
+      <w:r>
+        <w:fldChar w:fldCharType="begin"/>
+      </w:r>
+      <w:r>
+        <w:instrText xml:space="preserve"> REF _Ref468619283 \h </w:instrText>
+      </w:r>
+      <w:r>
+        <w:fldChar w:fldCharType="separate"/>
+      </w:r>
+      <w:r>
+        <w:rPr>
+          <w:noProof/>
+        </w:rPr>
+        <w:t>0</w:t>
+      </w:r>
+      <w:r>
+        <w:t>.</w:t>
+      </w:r>
+      <w:r>
+        <w:rPr>
+          <w:noProof/>
+        </w:rPr>
+        <w:t>2</w:t>
+      </w:r>
+      <w:r>
+        <w:t xml:space="preserve"> Ábra</w:t>
+      </w:r>
+      <w:r>
+        <w:fldChar w:fldCharType="end"/>
+      </w:r>
+      <w:r>
+        <w:t>.</w:t>
+      </w:r>
+    </w:p>
+    <w:p>
+      <w:pPr>
+        <w:pStyle w:val="Kp"/>
+      </w:pPr>
+      <w:r>
+        <w:pict>
+          <v:shape id="_x0000_i1458" type="#_x0000_t75" style="width:337.5pt;height:189.75pt">
+            <v:imagedata r:id="rId53" o:title="parametric_AC"/>
+          </v:shape>
+        </w:pict>
+      </w:r>
+    </w:p>
+    <w:bookmarkStart w:id="63" w:name="_Ref468619275"/>
+    <w:bookmarkStart w:id="64" w:name="_Ref468619283"/>
+    <w:p>
+      <w:pPr>
+        <w:pStyle w:val="Caption"/>
+      </w:pPr>
+      <w:r>
+        <w:fldChar w:fldCharType="begin"/>
+      </w:r>
+      <w:r>
+        <w:instrText xml:space="preserve"> STYLEREF 1 \s </w:instrText>
+      </w:r>
+      <w:r>
+        <w:fldChar w:fldCharType="separate"/>
+      </w:r>
+      <w:r>
+        <w:rPr>
+          <w:noProof/>
+        </w:rPr>
+        <w:t>5</w:t>
+      </w:r>
+      <w:r>
+        <w:fldChar w:fldCharType="end"/>
+      </w:r>
+      <w:r>
+        <w:t>.</w:t>
+      </w:r>
+      <w:r>
+        <w:fldChar w:fldCharType="begin"/>
+      </w:r>
+      <w:r>
+        <w:instrText xml:space="preserve"> SEQ Ábra \* ARABIC \s 1 </w:instrText>
+      </w:r>
+      <w:r>
+        <w:fldChar w:fldCharType="separate"/>
+      </w:r>
+      <w:r>
+        <w:rPr>
+          <w:noProof/>
+        </w:rPr>
+        <w:t>2</w:t>
+      </w:r>
+      <w:r>
+        <w:fldChar w:fldCharType="end"/>
+      </w:r>
+      <w:r>
+        <w:t xml:space="preserve"> Ábra</w:t>
+      </w:r>
+      <w:bookmarkEnd w:id="64"/>
+      <w:r>
+        <w:t>: időben változtatható frekvenciájú és amplitúdójú táplálás modellje</w:t>
+      </w:r>
+      <w:bookmarkEnd w:id="63"/>
     </w:p>
     <w:p/>
     <w:sectPr>
-      <w:headerReference w:type="even" r:id="rId45"/>
-      <w:footerReference w:type="default" r:id="rId46"/>
+      <w:headerReference w:type="even" r:id="rId54"/>
+      <w:footerReference w:type="default" r:id="rId55"/>
       <w:type w:val="continuous"/>
       <w:pgSz w:w="11907" w:h="16840" w:code="9"/>
       <w:pgMar w:top="1418" w:right="1418" w:bottom="1418" w:left="1418" w:header="709" w:footer="709" w:gutter="567"/>
@@ -6663,7 +7830,7 @@
         <w:rStyle w:val="PageNumber"/>
         <w:noProof/>
       </w:rPr>
-      <w:t>10</w:t>
+      <w:t>23</w:t>
     </w:r>
     <w:r>
       <w:rPr>
@@ -6735,13 +7902,7 @@
         <w:footnoteRef/>
       </w:r>
       <w:r>
-        <w:t xml:space="preserve"> A vas telítését és más </w:t>
-      </w:r>
-      <w:r>
-        <w:t>parazitahatásokat</w:t>
-      </w:r>
-      <w:r>
-        <w:t xml:space="preserve"> elhanyagolva.</w:t>
+        <w:t xml:space="preserve"> A vas telítését és más parazitahatásokat elhanyagolva.</w:t>
       </w:r>
     </w:p>
   </w:footnote>
@@ -10176,7 +11337,7 @@
 </file>
 
 <file path=customXml/itemProps1.xml><?xml version="1.0" encoding="utf-8"?>
-<ds:datastoreItem xmlns:ds="http://schemas.openxmlformats.org/officeDocument/2006/customXml" ds:itemID="{2B6D47D3-F62A-40D7-A4E3-56F88F54A7C2}">
+<ds:datastoreItem xmlns:ds="http://schemas.openxmlformats.org/officeDocument/2006/customXml" ds:itemID="{4F263A64-70BC-4986-8248-8B9352682049}">
   <ds:schemaRefs>
     <ds:schemaRef ds:uri="http://schemas.openxmlformats.org/officeDocument/2006/bibliography"/>
   </ds:schemaRefs>

</xml_diff>